<commit_message>
Dodane dodatne informacije u tekst
</commit_message>
<xml_diff>
--- a/DOKUMENTACIJA/AD.00.02 - Definicija fizičke arhitekture.docx
+++ b/DOKUMENTACIJA/AD.00.02 - Definicija fizičke arhitekture.docx
@@ -153,45 +153,20 @@
         <w:spacing w:line="300" w:lineRule="auto"/>
         <w:jc w:val="right"/>
         <w:rPr>
-          <w:rFonts w:cs="Calibri"/>
-          <w:color w:val="000000" w:themeColor="text1"/>
+          <w:b/>
+          <w:bCs/>
           <w:sz w:val="72"/>
           <w:szCs w:val="72"/>
         </w:rPr>
       </w:pPr>
       <w:r>
         <w:rPr>
-          <w:rFonts w:cs="Calibri"/>
           <w:b/>
           <w:bCs/>
-          <w:color w:val="000000" w:themeColor="text1"/>
           <w:sz w:val="72"/>
           <w:szCs w:val="72"/>
         </w:rPr>
-        <w:t xml:space="preserve">WEB APLIKACIJA ZA </w:t>
-      </w:r>
-    </w:p>
-    <w:p>
-      <w:pPr>
-        <w:spacing w:line="300" w:lineRule="auto"/>
-        <w:jc w:val="right"/>
-        <w:rPr>
-          <w:rFonts w:cs="Calibri"/>
-          <w:color w:val="000000" w:themeColor="text1"/>
-          <w:sz w:val="72"/>
-          <w:szCs w:val="72"/>
-        </w:rPr>
-      </w:pPr>
-      <w:r>
-        <w:rPr>
-          <w:rFonts w:cs="Calibri"/>
-          <w:b/>
-          <w:bCs/>
-          <w:color w:val="000000" w:themeColor="text1"/>
-          <w:sz w:val="72"/>
-          <w:szCs w:val="72"/>
-        </w:rPr>
-        <w:t>PRODAJU KARATA</w:t>
+        <w:t>Web aplikacija za pregled recepata</w:t>
       </w:r>
     </w:p>
     <w:p>
@@ -438,7 +413,7 @@
                 <w:szCs w:val="28"/>
                 <w:lang w:val="hr-HR"/>
               </w:rPr>
-              <w:t>12</w:t>
+              <w:t>1</w:t>
             </w:r>
             <w:r>
               <w:rPr>
@@ -448,7 +423,37 @@
                 <w:szCs w:val="28"/>
                 <w:lang w:val="hr-HR"/>
               </w:rPr>
-              <w:t>.03.2022.</w:t>
+              <w:t>3</w:t>
+            </w:r>
+            <w:r>
+              <w:rPr>
+                <w:b/>
+                <w:bCs/>
+                <w:sz w:val="28"/>
+                <w:szCs w:val="28"/>
+                <w:lang w:val="hr-HR"/>
+              </w:rPr>
+              <w:t>.03.202</w:t>
+            </w:r>
+            <w:r>
+              <w:rPr>
+                <w:b/>
+                <w:bCs/>
+                <w:sz w:val="28"/>
+                <w:szCs w:val="28"/>
+                <w:lang w:val="hr-HR"/>
+              </w:rPr>
+              <w:t>4</w:t>
+            </w:r>
+            <w:r>
+              <w:rPr>
+                <w:b/>
+                <w:bCs/>
+                <w:sz w:val="28"/>
+                <w:szCs w:val="28"/>
+                <w:lang w:val="hr-HR"/>
+              </w:rPr>
+              <w:t>.</w:t>
             </w:r>
           </w:p>
         </w:tc>
@@ -487,7 +492,15 @@
                 <w:sz w:val="28"/>
                 <w:lang w:val="hr-HR"/>
               </w:rPr>
-              <w:t>0.1</w:t>
+              <w:t>0.</w:t>
+            </w:r>
+            <w:r>
+              <w:rPr>
+                <w:b/>
+                <w:sz w:val="28"/>
+                <w:lang w:val="hr-HR"/>
+              </w:rPr>
+              <w:t>3</w:t>
             </w:r>
           </w:p>
         </w:tc>
@@ -915,6 +928,9 @@
             <w:pPr>
               <w:pStyle w:val="NoSpacing"/>
             </w:pPr>
+            <w:r>
+              <w:t>0.3</w:t>
+            </w:r>
           </w:p>
         </w:tc>
         <w:tc>
@@ -932,6 +948,9 @@
             <w:pPr>
               <w:pStyle w:val="NoSpacing"/>
             </w:pPr>
+            <w:r>
+              <w:t>Kristina Aničić</w:t>
+            </w:r>
           </w:p>
         </w:tc>
         <w:tc>
@@ -949,6 +968,9 @@
             <w:pPr>
               <w:pStyle w:val="NoSpacing"/>
             </w:pPr>
+            <w:r>
+              <w:t>KA01</w:t>
+            </w:r>
           </w:p>
         </w:tc>
         <w:tc>
@@ -966,6 +988,9 @@
             <w:pPr>
               <w:pStyle w:val="NoSpacing"/>
             </w:pPr>
+            <w:r>
+              <w:t>14.3.2024.</w:t>
+            </w:r>
           </w:p>
         </w:tc>
         <w:tc>
@@ -981,8 +1006,29 @@
           </w:tcPr>
           <w:p>
             <w:pPr>
-              <w:pStyle w:val="NoSpacing"/>
-            </w:pPr>
+              <w:tabs>
+                <w:tab w:val="left" w:pos="916"/>
+                <w:tab w:val="left" w:pos="1832"/>
+                <w:tab w:val="left" w:pos="2748"/>
+                <w:tab w:val="left" w:pos="3664"/>
+                <w:tab w:val="left" w:pos="4580"/>
+                <w:tab w:val="left" w:pos="5496"/>
+                <w:tab w:val="left" w:pos="6412"/>
+                <w:tab w:val="left" w:pos="7328"/>
+                <w:tab w:val="left" w:pos="8244"/>
+                <w:tab w:val="left" w:pos="9160"/>
+                <w:tab w:val="left" w:pos="10076"/>
+                <w:tab w:val="left" w:pos="10992"/>
+                <w:tab w:val="left" w:pos="11908"/>
+                <w:tab w:val="left" w:pos="12824"/>
+                <w:tab w:val="left" w:pos="13740"/>
+                <w:tab w:val="left" w:pos="14656"/>
+              </w:tabs>
+              <w:spacing w:after="60" w:line="240" w:lineRule="auto"/>
+            </w:pPr>
+            <w:r>
+              <w:t>Dodane dodatne informacije u tekst</w:t>
+            </w:r>
           </w:p>
         </w:tc>
       </w:tr>
@@ -2627,7 +2673,7 @@
           <w:szCs w:val="22"/>
           <w:lang w:val="hr-HR"/>
         </w:rPr>
-        <w:t>Front</w:t>
+        <w:t>Frontend dio bit će razvijen koristeći Angular, uz integraciju njegovih biblioteka i Bootstrap-a kako bismo osigurali responzivnost korisničkog sučelja.</w:t>
       </w:r>
       <w:r>
         <w:rPr>
@@ -2637,7 +2683,7 @@
           <w:szCs w:val="22"/>
           <w:lang w:val="hr-HR"/>
         </w:rPr>
-        <w:t>e</w:t>
+        <w:t xml:space="preserve"> </w:t>
       </w:r>
       <w:r>
         <w:rPr>
@@ -2647,7 +2693,7 @@
           <w:szCs w:val="22"/>
           <w:lang w:val="hr-HR"/>
         </w:rPr>
-        <w:t>nd</w:t>
+        <w:t xml:space="preserve">Za Angular smo se </w:t>
       </w:r>
       <w:r>
         <w:rPr>
@@ -2657,7 +2703,7 @@
           <w:szCs w:val="22"/>
           <w:lang w:val="hr-HR"/>
         </w:rPr>
-        <w:t xml:space="preserve"> dio biti će razvijen </w:t>
+        <w:t>odlučili zbog prijašnjeg iskustva programera</w:t>
       </w:r>
       <w:r>
         <w:rPr>
@@ -2667,15 +2713,6 @@
           <w:szCs w:val="22"/>
           <w:lang w:val="hr-HR"/>
         </w:rPr>
-        <w:t>u Angular-u. Za Angular smo se odlučili zbog prijašnjeg iskustva programera.</w:t>
-      </w:r>
-      <w:r>
-        <w:rPr>
-          <w:rFonts w:ascii="Calibri" w:hAnsi="Calibri" w:cs="Calibri"/>
-          <w:sz w:val="22"/>
-          <w:szCs w:val="22"/>
-          <w:lang w:val="hr-HR"/>
-        </w:rPr>
         <w:t xml:space="preserve"> </w:t>
       </w:r>
       <w:r>
@@ -2686,7 +2723,7 @@
           <w:szCs w:val="22"/>
           <w:lang w:val="hr-HR"/>
         </w:rPr>
-        <w:t>Z</w:t>
+        <w:t>te zbog njegove popularnosti i statusa kao open-source frameworka.</w:t>
       </w:r>
       <w:r>
         <w:rPr>
@@ -2696,8 +2733,18 @@
           <w:szCs w:val="22"/>
           <w:lang w:val="hr-HR"/>
         </w:rPr>
-        <w:t>bog malog broja podataka</w:t>
-      </w:r>
+        <w:t>.</w:t>
+      </w:r>
+      <w:r>
+        <w:rPr>
+          <w:rFonts w:ascii="Calibri" w:hAnsi="Calibri" w:cs="Calibri"/>
+          <w:sz w:val="22"/>
+          <w:szCs w:val="22"/>
+          <w:lang w:val="hr-HR"/>
+        </w:rPr>
+        <w:t xml:space="preserve"> </w:t>
+      </w:r>
+      <w:bookmarkStart w:id="3" w:name="_Hlk161364591"/>
       <w:r>
         <w:rPr>
           <w:rStyle w:val="normaltextrun"/>
@@ -2706,7 +2753,7 @@
           <w:szCs w:val="22"/>
           <w:lang w:val="hr-HR"/>
         </w:rPr>
-        <w:t xml:space="preserve"> baza koju smo odlučili koristiti je SQLite</w:t>
+        <w:t>Z</w:t>
       </w:r>
       <w:r>
         <w:rPr>
@@ -2716,7 +2763,7 @@
           <w:szCs w:val="22"/>
           <w:lang w:val="hr-HR"/>
         </w:rPr>
-        <w:t xml:space="preserve">. </w:t>
+        <w:t>bog malog broja podataka</w:t>
       </w:r>
       <w:r>
         <w:rPr>
@@ -2726,7 +2773,7 @@
           <w:szCs w:val="22"/>
           <w:lang w:val="hr-HR"/>
         </w:rPr>
-        <w:t>B</w:t>
+        <w:t xml:space="preserve"> baza koju smo odlučili koristiti je SQLite</w:t>
       </w:r>
       <w:r>
         <w:rPr>
@@ -2736,7 +2783,7 @@
           <w:szCs w:val="22"/>
           <w:lang w:val="hr-HR"/>
         </w:rPr>
-        <w:t xml:space="preserve">aza </w:t>
+        <w:t xml:space="preserve">. </w:t>
       </w:r>
       <w:r>
         <w:rPr>
@@ -2746,7 +2793,7 @@
           <w:szCs w:val="22"/>
           <w:lang w:val="hr-HR"/>
         </w:rPr>
-        <w:t xml:space="preserve">će se </w:t>
+        <w:t>B</w:t>
       </w:r>
       <w:r>
         <w:rPr>
@@ -2756,7 +2803,7 @@
           <w:szCs w:val="22"/>
           <w:lang w:val="hr-HR"/>
         </w:rPr>
-        <w:t xml:space="preserve">sastojati od </w:t>
+        <w:t xml:space="preserve">aza </w:t>
       </w:r>
       <w:r>
         <w:rPr>
@@ -2766,7 +2813,7 @@
           <w:szCs w:val="22"/>
           <w:lang w:val="hr-HR"/>
         </w:rPr>
-        <w:t>3</w:t>
+        <w:t xml:space="preserve">će se </w:t>
       </w:r>
       <w:r>
         <w:rPr>
@@ -2776,7 +2823,7 @@
           <w:szCs w:val="22"/>
           <w:lang w:val="hr-HR"/>
         </w:rPr>
-        <w:t xml:space="preserve"> tablic</w:t>
+        <w:t xml:space="preserve">sastojati od </w:t>
       </w:r>
       <w:r>
         <w:rPr>
@@ -2786,7 +2833,7 @@
           <w:szCs w:val="22"/>
           <w:lang w:val="hr-HR"/>
         </w:rPr>
-        <w:t xml:space="preserve">e koje će sadržati recepte, korisnike i favorite. Za backend dio aplikacije odabrali smo ASP.NET Core u jeziku C#. Razlog za taj odabir je prijašnje iskustvo s jezikom C# i želja programera da nauči ASP.NET. </w:t>
+        <w:t>3</w:t>
       </w:r>
       <w:r>
         <w:rPr>
@@ -2796,7 +2843,7 @@
           <w:szCs w:val="22"/>
           <w:lang w:val="hr-HR"/>
         </w:rPr>
-        <w:t xml:space="preserve">Uz to koristiti ćemo Entity Framework Core. </w:t>
+        <w:t xml:space="preserve"> tablic</w:t>
       </w:r>
       <w:r>
         <w:rPr>
@@ -2806,7 +2853,7 @@
           <w:szCs w:val="22"/>
           <w:lang w:val="hr-HR"/>
         </w:rPr>
-        <w:t>Entity</w:t>
+        <w:t>e koje će sadržati</w:t>
       </w:r>
       <w:r>
         <w:rPr>
@@ -2816,7 +2863,7 @@
           <w:szCs w:val="22"/>
           <w:lang w:val="hr-HR"/>
         </w:rPr>
-        <w:t xml:space="preserve"> </w:t>
+        <w:t xml:space="preserve"> recepte, korisnike i favorite. Za backend dio aplikacije odabrali smo ASP.NET Core u jeziku C#. Razlog za taj odabir je prijašnje iskustvo s jezikom C# i želja programera da nauči ASP.NET. </w:t>
       </w:r>
       <w:r>
         <w:rPr>
@@ -2826,37 +2873,7 @@
           <w:szCs w:val="22"/>
           <w:lang w:val="hr-HR"/>
         </w:rPr>
-        <w:t>Framework</w:t>
-      </w:r>
-      <w:r>
-        <w:rPr>
-          <w:rStyle w:val="normaltextrun"/>
-          <w:rFonts w:ascii="Calibri" w:hAnsi="Calibri" w:cs="Calibri"/>
-          <w:sz w:val="22"/>
-          <w:szCs w:val="22"/>
-          <w:lang w:val="hr-HR"/>
-        </w:rPr>
-        <w:t xml:space="preserve"> Core je open-source ORM framework. </w:t>
-      </w:r>
-      <w:r>
-        <w:rPr>
-          <w:rStyle w:val="normaltextrun"/>
-          <w:rFonts w:ascii="Calibri" w:hAnsi="Calibri" w:cs="Calibri"/>
-          <w:sz w:val="22"/>
-          <w:szCs w:val="22"/>
-          <w:lang w:val="hr-HR"/>
-        </w:rPr>
-        <w:t>ORM framework</w:t>
-      </w:r>
-      <w:r>
-        <w:rPr>
-          <w:rStyle w:val="normaltextrun"/>
-          <w:rFonts w:ascii="Calibri" w:hAnsi="Calibri" w:cs="Calibri"/>
-          <w:sz w:val="22"/>
-          <w:szCs w:val="22"/>
-          <w:lang w:val="hr-HR"/>
-        </w:rPr>
-        <w:t xml:space="preserve"> je tehnologija koja automatizira pretvaranje podataka između objekata i baze podataka.</w:t>
+        <w:t>Uz to koristit ćemo Entity Framework Core. Entity Framework Core je open-source ORM framework. ORM framework je tehnologija koja automatizira pretvaranje podataka između objekata i baze podataka.</w:t>
       </w:r>
     </w:p>
     <w:p>
@@ -2893,6 +2910,7 @@
         <w:t> inženjeringu za odvajanje pojedinih dijelova aplikacije u komponente ovisno o njihovoj namjeni.</w:t>
       </w:r>
     </w:p>
+    <w:bookmarkEnd w:id="3"/>
     <w:p>
       <w:pPr>
         <w:pStyle w:val="paragraph"/>
@@ -3023,7 +3041,7 @@
       <w:pPr>
         <w:pStyle w:val="Heading1"/>
       </w:pPr>
-      <w:bookmarkStart w:id="3" w:name="_Toc99304841"/>
+      <w:bookmarkStart w:id="4" w:name="_Toc99304841"/>
       <w:r>
         <w:lastRenderedPageBreak/>
         <w:t xml:space="preserve">Opis </w:t>
@@ -3031,7 +3049,7 @@
       <w:r>
         <w:t>komunikacije</w:t>
       </w:r>
-      <w:bookmarkEnd w:id="3"/>
+      <w:bookmarkEnd w:id="4"/>
     </w:p>
     <w:p>
       <w:pPr>
@@ -3116,7 +3134,26 @@
           <w:szCs w:val="22"/>
           <w:lang w:val="hr-HR"/>
         </w:rPr>
-        <w:t>Komunikacija počinje od klijentovog preglednika koji šalje zahtjev serveru. API u serveru procesira zahtjev, pristupa bazi podataka i generira odgovor.</w:t>
+        <w:t>Komunikacija između frontend i backend sloja odvija se putem HTTP zahtjeva. Kada korisnik izvodi radnje s korisničkim sučeljem, frontend šalje zahtjeve backendu kako bi dobio ili poslao podatke. Ovi zahtjevi su oblikovani u skladu s RESTful principima.</w:t>
+      </w:r>
+      <w:r>
+        <w:rPr>
+          <w:rStyle w:val="normaltextrun"/>
+          <w:rFonts w:ascii="Calibri" w:hAnsi="Calibri" w:cs="Calibri"/>
+          <w:sz w:val="22"/>
+          <w:szCs w:val="22"/>
+        </w:rPr>
+        <w:t xml:space="preserve"> </w:t>
+      </w:r>
+      <w:r>
+        <w:rPr>
+          <w:rStyle w:val="normaltextrun"/>
+          <w:rFonts w:ascii="Calibri" w:hAnsi="Calibri" w:cs="Calibri"/>
+          <w:sz w:val="22"/>
+          <w:szCs w:val="22"/>
+          <w:lang w:val="hr-HR"/>
+        </w:rPr>
+        <w:t>API u serveru procesira zahtjev, pristupa bazi podataka i generira odgovor.</w:t>
       </w:r>
       <w:r>
         <w:rPr>
@@ -3226,7 +3263,7 @@
           <w:lang w:val="en-US"/>
         </w:rPr>
       </w:pPr>
-      <w:bookmarkStart w:id="4" w:name="_Toc99304842"/>
+      <w:bookmarkStart w:id="5" w:name="_Toc99304842"/>
       <w:r>
         <w:rPr>
           <w:noProof/>
@@ -3234,7 +3271,7 @@
         </w:rPr>
         <w:t>Grafički prikaz</w:t>
       </w:r>
-      <w:bookmarkEnd w:id="4"/>
+      <w:bookmarkEnd w:id="5"/>
     </w:p>
     <w:p>
       <w:pPr>
@@ -3436,7 +3473,7 @@
                   </wp:anchor>
                 </w:drawing>
               </mc:Choice>
-              <mc:Fallback xmlns:a="http://schemas.openxmlformats.org/drawingml/2006/main" xmlns:a14="http://schemas.microsoft.com/office/drawing/2010/main" xmlns:wp14="http://schemas.microsoft.com/office/word/2010/wordml">
+              <mc:Fallback xmlns:wp14="http://schemas.microsoft.com/office/word/2010/wordml" xmlns:a14="http://schemas.microsoft.com/office/drawing/2010/main" xmlns:a="http://schemas.openxmlformats.org/drawingml/2006/main">
                 <w:pict w14:anchorId="273917D5">
                   <v:shapetype id="_x0000_t32" coordsize="21600,21600" o:oned="t" filled="f" o:spt="32" path="m,l21600,21600e" w14:anchorId="52858909">
                     <v:path fillok="f" arrowok="t" o:connecttype="none"/>
@@ -6224,6 +6261,66 @@
       <w:szCs w:val="18"/>
     </w:rPr>
   </w:style>
+  <w:style w:type="paragraph" w:styleId="HTMLPreformatted">
+    <w:name w:val="HTML Preformatted"/>
+    <w:basedOn w:val="Normal"/>
+    <w:link w:val="HTMLPreformattedChar"/>
+    <w:uiPriority w:val="99"/>
+    <w:semiHidden/>
+    <w:unhideWhenUsed/>
+    <w:rsid w:val="00D50B1D"/>
+    <w:pPr>
+      <w:tabs>
+        <w:tab w:val="left" w:pos="916"/>
+        <w:tab w:val="left" w:pos="1832"/>
+        <w:tab w:val="left" w:pos="2748"/>
+        <w:tab w:val="left" w:pos="3664"/>
+        <w:tab w:val="left" w:pos="4580"/>
+        <w:tab w:val="left" w:pos="5496"/>
+        <w:tab w:val="left" w:pos="6412"/>
+        <w:tab w:val="left" w:pos="7328"/>
+        <w:tab w:val="left" w:pos="8244"/>
+        <w:tab w:val="left" w:pos="9160"/>
+        <w:tab w:val="left" w:pos="10076"/>
+        <w:tab w:val="left" w:pos="10992"/>
+        <w:tab w:val="left" w:pos="11908"/>
+        <w:tab w:val="left" w:pos="12824"/>
+        <w:tab w:val="left" w:pos="13740"/>
+        <w:tab w:val="left" w:pos="14656"/>
+      </w:tabs>
+      <w:spacing w:after="0" w:line="240" w:lineRule="auto"/>
+    </w:pPr>
+    <w:rPr>
+      <w:rFonts w:ascii="Courier New" w:eastAsia="Times New Roman" w:hAnsi="Courier New" w:cs="Courier New"/>
+      <w:sz w:val="20"/>
+      <w:szCs w:val="20"/>
+      <w:lang w:eastAsia="hr-HR"/>
+    </w:rPr>
+  </w:style>
+  <w:style w:type="character" w:customStyle="1" w:styleId="HTMLPreformattedChar">
+    <w:name w:val="HTML Preformatted Char"/>
+    <w:basedOn w:val="DefaultParagraphFont"/>
+    <w:link w:val="HTMLPreformatted"/>
+    <w:uiPriority w:val="99"/>
+    <w:semiHidden/>
+    <w:rsid w:val="00D50B1D"/>
+    <w:rPr>
+      <w:rFonts w:ascii="Courier New" w:eastAsia="Times New Roman" w:hAnsi="Courier New" w:cs="Courier New"/>
+    </w:rPr>
+  </w:style>
+  <w:style w:type="character" w:styleId="HTMLCode">
+    <w:name w:val="HTML Code"/>
+    <w:basedOn w:val="DefaultParagraphFont"/>
+    <w:uiPriority w:val="99"/>
+    <w:semiHidden/>
+    <w:unhideWhenUsed/>
+    <w:rsid w:val="00D50B1D"/>
+    <w:rPr>
+      <w:rFonts w:ascii="Courier New" w:eastAsia="Times New Roman" w:hAnsi="Courier New" w:cs="Courier New"/>
+      <w:sz w:val="20"/>
+      <w:szCs w:val="20"/>
+    </w:rPr>
+  </w:style>
 </w:styles>
 </file>
 
@@ -6489,7 +6586,12 @@
 </file>
 
 <file path=customXml/item1.xml><?xml version="1.0" encoding="utf-8"?>
-<b:Sources xmlns:b="http://schemas.openxmlformats.org/officeDocument/2006/bibliography" xmlns="http://schemas.openxmlformats.org/officeDocument/2006/bibliography" SelectedStyle="\APA.XSL" StyleName="APA"/>
+<?mso-contentType ?>
+<FormTemplates xmlns="http://schemas.microsoft.com/sharepoint/v3/contenttype/forms">
+  <Display>DocumentLibraryForm</Display>
+  <Edit>DocumentLibraryForm</Edit>
+  <New>DocumentLibraryForm</New>
+</FormTemplates>
 </file>
 
 <file path=customXml/item2.xml><?xml version="1.0" encoding="utf-8"?>
@@ -6657,12 +6759,7 @@
 </file>
 
 <file path=customXml/item3.xml><?xml version="1.0" encoding="utf-8"?>
-<?mso-contentType ?>
-<FormTemplates xmlns="http://schemas.microsoft.com/sharepoint/v3/contenttype/forms">
-  <Display>DocumentLibraryForm</Display>
-  <Edit>DocumentLibraryForm</Edit>
-  <New>DocumentLibraryForm</New>
-</FormTemplates>
+<b:Sources xmlns:b="http://schemas.openxmlformats.org/officeDocument/2006/bibliography" xmlns="http://schemas.openxmlformats.org/officeDocument/2006/bibliography" SelectedStyle="\APA.XSL" StyleName="APA"/>
 </file>
 
 <file path=customXml/item4.xml><?xml version="1.0" encoding="utf-8"?>
@@ -6672,9 +6769,9 @@
 </file>
 
 <file path=customXml/itemProps1.xml><?xml version="1.0" encoding="utf-8"?>
-<ds:datastoreItem xmlns:ds="http://schemas.openxmlformats.org/officeDocument/2006/customXml" ds:itemID="{2B94A96D-456B-4BC5-A427-191B550BC48E}">
+<ds:datastoreItem xmlns:ds="http://schemas.openxmlformats.org/officeDocument/2006/customXml" ds:itemID="{3D004FAB-57E2-4528-87AD-16E464C0004B}">
   <ds:schemaRefs>
-    <ds:schemaRef ds:uri="http://schemas.openxmlformats.org/officeDocument/2006/bibliography"/>
+    <ds:schemaRef ds:uri="http://schemas.microsoft.com/sharepoint/v3/contenttype/forms"/>
   </ds:schemaRefs>
 </ds:datastoreItem>
 </file>
@@ -6698,9 +6795,9 @@
 </file>
 
 <file path=customXml/itemProps3.xml><?xml version="1.0" encoding="utf-8"?>
-<ds:datastoreItem xmlns:ds="http://schemas.openxmlformats.org/officeDocument/2006/customXml" ds:itemID="{3D004FAB-57E2-4528-87AD-16E464C0004B}">
+<ds:datastoreItem xmlns:ds="http://schemas.openxmlformats.org/officeDocument/2006/customXml" ds:itemID="{2B94A96D-456B-4BC5-A427-191B550BC48E}">
   <ds:schemaRefs>
-    <ds:schemaRef ds:uri="http://schemas.microsoft.com/sharepoint/v3/contenttype/forms"/>
+    <ds:schemaRef ds:uri="http://schemas.openxmlformats.org/officeDocument/2006/bibliography"/>
   </ds:schemaRefs>
 </ds:datastoreItem>
 </file>

</xml_diff>

<commit_message>
Promijenjena slika grafičkog prikaza
</commit_message>
<xml_diff>
--- a/DOKUMENTACIJA/AD.00.02 - Definicija fizičke arhitekture.docx
+++ b/DOKUMENTACIJA/AD.00.02 - Definicija fizičke arhitekture.docx
@@ -1028,6 +1028,9 @@
             </w:pPr>
             <w:r>
               <w:t>Dodane dodatne informacije u tekst</w:t>
+            </w:r>
+            <w:r>
+              <w:t xml:space="preserve"> te dodana slika</w:t>
             </w:r>
           </w:p>
         </w:tc>
@@ -2673,7 +2676,7 @@
           <w:szCs w:val="22"/>
           <w:lang w:val="hr-HR"/>
         </w:rPr>
-        <w:t>Frontend dio bit će razvijen koristeći Angular, uz integraciju njegovih biblioteka i Bootstrap-a kako bismo osigurali responzivnost korisničkog sučelja.</w:t>
+        <w:t xml:space="preserve">Frontend dio bit će razvijen koristeći Angular, uz integraciju njegovih biblioteka i Bootstrap-a kako bismo osigurali responzivnost korisničkog sučelja. </w:t>
       </w:r>
       <w:r>
         <w:rPr>
@@ -2683,7 +2686,7 @@
           <w:szCs w:val="22"/>
           <w:lang w:val="hr-HR"/>
         </w:rPr>
-        <w:t xml:space="preserve"> </w:t>
+        <w:t xml:space="preserve">Za Angular smo se </w:t>
       </w:r>
       <w:r>
         <w:rPr>
@@ -2693,7 +2696,7 @@
           <w:szCs w:val="22"/>
           <w:lang w:val="hr-HR"/>
         </w:rPr>
-        <w:t xml:space="preserve">Za Angular smo se </w:t>
+        <w:t>odlučili zbog prijašnjeg iskustva programera</w:t>
       </w:r>
       <w:r>
         <w:rPr>
@@ -2703,27 +2706,7 @@
           <w:szCs w:val="22"/>
           <w:lang w:val="hr-HR"/>
         </w:rPr>
-        <w:t>odlučili zbog prijašnjeg iskustva programera</w:t>
-      </w:r>
-      <w:r>
-        <w:rPr>
-          <w:rStyle w:val="normaltextrun"/>
-          <w:rFonts w:ascii="Calibri" w:hAnsi="Calibri" w:cs="Calibri"/>
-          <w:sz w:val="22"/>
-          <w:szCs w:val="22"/>
-          <w:lang w:val="hr-HR"/>
-        </w:rPr>
-        <w:t xml:space="preserve"> </w:t>
-      </w:r>
-      <w:r>
-        <w:rPr>
-          <w:rStyle w:val="normaltextrun"/>
-          <w:rFonts w:ascii="Calibri" w:hAnsi="Calibri" w:cs="Calibri"/>
-          <w:sz w:val="22"/>
-          <w:szCs w:val="22"/>
-          <w:lang w:val="hr-HR"/>
-        </w:rPr>
-        <w:t>te zbog njegove popularnosti i statusa kao open-source frameworka.</w:t>
+        <w:t xml:space="preserve"> te zbog njegove popularnosti i statusa kao open-source frameworka.</w:t>
       </w:r>
       <w:r>
         <w:rPr>
@@ -3283,24 +3266,34 @@
       </w:pPr>
       <w:r>
         <w:rPr>
-          <w:rFonts w:cs="Calibri"/>
-          <w:noProof/>
-          <w:color w:val="000000"/>
-          <w:shd w:val="clear" w:color="auto" w:fill="FFFFFF"/>
-          <w:lang w:val="en-US"/>
-        </w:rPr>
-        <w:br/>
-      </w:r>
-      <w:r>
-        <w:rPr>
           <w:noProof/>
           <w:lang w:val="en-US"/>
         </w:rPr>
         <w:drawing>
-          <wp:inline distT="0" distB="0" distL="0" distR="0" wp14:anchorId="67BF35A0" wp14:editId="1765A62D">
-            <wp:extent cx="4839419" cy="3200400"/>
+          <wp:anchor distT="0" distB="0" distL="114300" distR="114300" simplePos="0" relativeHeight="251658240" behindDoc="1" locked="0" layoutInCell="1" allowOverlap="1" wp14:anchorId="5DB07FD4" wp14:editId="594B2AAF">
+            <wp:simplePos x="0" y="0"/>
+            <wp:positionH relativeFrom="column">
+              <wp:posOffset>-348615</wp:posOffset>
+            </wp:positionH>
+            <wp:positionV relativeFrom="paragraph">
+              <wp:posOffset>518160</wp:posOffset>
+            </wp:positionV>
+            <wp:extent cx="6550660" cy="1516380"/>
             <wp:effectExtent l="0" t="0" r="0" b="0"/>
-            <wp:docPr id="4" name="Picture 4"/>
+            <wp:wrapTight wrapText="bothSides">
+              <wp:wrapPolygon edited="0">
+                <wp:start x="13505" y="0"/>
+                <wp:lineTo x="0" y="543"/>
+                <wp:lineTo x="0" y="20352"/>
+                <wp:lineTo x="18593" y="21166"/>
+                <wp:lineTo x="18907" y="21166"/>
+                <wp:lineTo x="20415" y="20623"/>
+                <wp:lineTo x="20917" y="19809"/>
+                <wp:lineTo x="20855" y="0"/>
+                <wp:lineTo x="13505" y="0"/>
+              </wp:wrapPolygon>
+            </wp:wrapTight>
+            <wp:docPr id="584480130" name="Picture 3"/>
             <wp:cNvGraphicFramePr>
               <a:graphicFrameLocks xmlns:a="http://schemas.openxmlformats.org/drawingml/2006/main" noChangeAspect="1"/>
             </wp:cNvGraphicFramePr>
@@ -3308,13 +3301,13 @@
               <a:graphicData uri="http://schemas.openxmlformats.org/drawingml/2006/picture">
                 <pic:pic xmlns:pic="http://schemas.openxmlformats.org/drawingml/2006/picture">
                   <pic:nvPicPr>
-                    <pic:cNvPr id="0" name="Picture 5"/>
+                    <pic:cNvPr id="0" name="Picture 3"/>
                     <pic:cNvPicPr>
                       <a:picLocks noChangeAspect="1" noChangeArrowheads="1"/>
                     </pic:cNvPicPr>
                   </pic:nvPicPr>
                   <pic:blipFill>
-                    <a:blip r:embed="rId12">
+                    <a:blip r:embed="rId12" cstate="print">
                       <a:extLst>
                         <a:ext uri="{28A0092B-C50C-407E-A947-70E740481C1C}">
                           <a14:useLocalDpi xmlns:a14="http://schemas.microsoft.com/office/drawing/2010/main" val="0"/>
@@ -3329,7 +3322,7 @@
                   <pic:spPr bwMode="auto">
                     <a:xfrm>
                       <a:off x="0" y="0"/>
-                      <a:ext cx="4841642" cy="3201870"/>
+                      <a:ext cx="6550660" cy="1516380"/>
                     </a:xfrm>
                     <a:prstGeom prst="rect">
                       <a:avLst/>
@@ -3342,9 +3335,61 @@
                 </pic:pic>
               </a:graphicData>
             </a:graphic>
-          </wp:inline>
+            <wp14:sizeRelH relativeFrom="margin">
+              <wp14:pctWidth>0</wp14:pctWidth>
+            </wp14:sizeRelH>
+            <wp14:sizeRelV relativeFrom="margin">
+              <wp14:pctHeight>0</wp14:pctHeight>
+            </wp14:sizeRelV>
+          </wp:anchor>
         </w:drawing>
       </w:r>
+      <w:r>
+        <w:rPr>
+          <w:rFonts w:cs="Calibri"/>
+          <w:noProof/>
+          <w:color w:val="000000"/>
+          <w:shd w:val="clear" w:color="auto" w:fill="FFFFFF"/>
+          <w:lang w:val="en-US"/>
+        </w:rPr>
+        <w:br/>
+      </w:r>
+    </w:p>
+    <w:p>
+      <w:pPr>
+        <w:ind w:firstLine="708"/>
+        <w:rPr>
+          <w:lang w:val="en-US"/>
+        </w:rPr>
+      </w:pPr>
+    </w:p>
+    <w:p>
+      <w:pPr>
+        <w:rPr>
+          <w:lang w:val="en-US"/>
+        </w:rPr>
+      </w:pPr>
+    </w:p>
+    <w:p>
+      <w:pPr>
+        <w:rPr>
+          <w:lang w:val="en-US"/>
+        </w:rPr>
+      </w:pPr>
+    </w:p>
+    <w:p>
+      <w:pPr>
+        <w:rPr>
+          <w:lang w:val="en-US"/>
+        </w:rPr>
+      </w:pPr>
+    </w:p>
+    <w:p>
+      <w:pPr>
+        <w:rPr>
+          <w:lang w:val="en-US"/>
+        </w:rPr>
+      </w:pPr>
     </w:p>
     <w:sectPr>
       <w:headerReference w:type="default" r:id="rId13"/>
@@ -3473,7 +3518,7 @@
                   </wp:anchor>
                 </w:drawing>
               </mc:Choice>
-              <mc:Fallback xmlns:wp14="http://schemas.microsoft.com/office/word/2010/wordml" xmlns:a14="http://schemas.microsoft.com/office/drawing/2010/main" xmlns:a="http://schemas.openxmlformats.org/drawingml/2006/main">
+              <mc:Fallback xmlns:a="http://schemas.openxmlformats.org/drawingml/2006/main" xmlns:a14="http://schemas.microsoft.com/office/drawing/2010/main" xmlns:wp14="http://schemas.microsoft.com/office/word/2010/wordml">
                 <w:pict w14:anchorId="273917D5">
                   <v:shapetype id="_x0000_t32" coordsize="21600,21600" o:oned="t" filled="f" o:spt="32" path="m,l21600,21600e" w14:anchorId="52858909">
                     <v:path fillok="f" arrowok="t" o:connecttype="none"/>
@@ -6586,12 +6631,7 @@
 </file>
 
 <file path=customXml/item1.xml><?xml version="1.0" encoding="utf-8"?>
-<?mso-contentType ?>
-<FormTemplates xmlns="http://schemas.microsoft.com/sharepoint/v3/contenttype/forms">
-  <Display>DocumentLibraryForm</Display>
-  <Edit>DocumentLibraryForm</Edit>
-  <New>DocumentLibraryForm</New>
-</FormTemplates>
+<b:Sources xmlns:b="http://schemas.openxmlformats.org/officeDocument/2006/bibliography" xmlns="http://schemas.openxmlformats.org/officeDocument/2006/bibliography" SelectedStyle="\APA.XSL" StyleName="APA"/>
 </file>
 
 <file path=customXml/item2.xml><?xml version="1.0" encoding="utf-8"?>
@@ -6759,7 +6799,12 @@
 </file>
 
 <file path=customXml/item3.xml><?xml version="1.0" encoding="utf-8"?>
-<b:Sources xmlns:b="http://schemas.openxmlformats.org/officeDocument/2006/bibliography" xmlns="http://schemas.openxmlformats.org/officeDocument/2006/bibliography" SelectedStyle="\APA.XSL" StyleName="APA"/>
+<?mso-contentType ?>
+<FormTemplates xmlns="http://schemas.microsoft.com/sharepoint/v3/contenttype/forms">
+  <Display>DocumentLibraryForm</Display>
+  <Edit>DocumentLibraryForm</Edit>
+  <New>DocumentLibraryForm</New>
+</FormTemplates>
 </file>
 
 <file path=customXml/item4.xml><?xml version="1.0" encoding="utf-8"?>
@@ -6769,9 +6814,9 @@
 </file>
 
 <file path=customXml/itemProps1.xml><?xml version="1.0" encoding="utf-8"?>
-<ds:datastoreItem xmlns:ds="http://schemas.openxmlformats.org/officeDocument/2006/customXml" ds:itemID="{3D004FAB-57E2-4528-87AD-16E464C0004B}">
+<ds:datastoreItem xmlns:ds="http://schemas.openxmlformats.org/officeDocument/2006/customXml" ds:itemID="{2B94A96D-456B-4BC5-A427-191B550BC48E}">
   <ds:schemaRefs>
-    <ds:schemaRef ds:uri="http://schemas.microsoft.com/sharepoint/v3/contenttype/forms"/>
+    <ds:schemaRef ds:uri="http://schemas.openxmlformats.org/officeDocument/2006/bibliography"/>
   </ds:schemaRefs>
 </ds:datastoreItem>
 </file>
@@ -6795,9 +6840,9 @@
 </file>
 
 <file path=customXml/itemProps3.xml><?xml version="1.0" encoding="utf-8"?>
-<ds:datastoreItem xmlns:ds="http://schemas.openxmlformats.org/officeDocument/2006/customXml" ds:itemID="{2B94A96D-456B-4BC5-A427-191B550BC48E}">
+<ds:datastoreItem xmlns:ds="http://schemas.openxmlformats.org/officeDocument/2006/customXml" ds:itemID="{3D004FAB-57E2-4528-87AD-16E464C0004B}">
   <ds:schemaRefs>
-    <ds:schemaRef ds:uri="http://schemas.openxmlformats.org/officeDocument/2006/bibliography"/>
+    <ds:schemaRef ds:uri="http://schemas.microsoft.com/sharepoint/v3/contenttype/forms"/>
   </ds:schemaRefs>
 </ds:datastoreItem>
 </file>

</xml_diff>